<commit_message>
edited by a translator
</commit_message>
<xml_diff>
--- a/main_paper_engl.docx
+++ b/main_paper_engl.docx
@@ -260,7 +260,39 @@
           <w:sz w:val="28"/>
           <w:szCs w:val="28"/>
         </w:rPr>
-        <w:t xml:space="preserve"> authorities lowered interest rates to the historical minimum and took non-traditional measures. This new monetary policy helped to maintain financial stability and support business activity. However, as a result, the top developed countries fell into a "liquidity trap" with interest rates close to zero and unprecedented public debt raising. Such a policy means, that the central banks and monetary authorities directly finance government spending (unacceptable in the orthodox economic theory) via the constant expansion of the monetary base </w:t>
+        <w:t xml:space="preserve"> authorities lowered interest rates to the historical minimum and took non-traditional measures. This new monetary policy helped to maintain financial stability and support business activity. However, as a result, the top developed countries fell into a "liquidity trap" with interest rates close to zero and unprecedented public debt raising. Such a policy means, that the central banks and monetary authorities directly finance government spending (the orthodox economic theory</w:t>
+      </w:r>
+      <w:r>
+        <w:rPr>
+          <w:rFonts w:ascii="Times New Roman" w:hAnsi="Times New Roman" w:cs="Times New Roman"/>
+          <w:sz w:val="28"/>
+          <w:szCs w:val="28"/>
+        </w:rPr>
+        <w:t xml:space="preserve"> </w:t>
+      </w:r>
+      <w:r>
+        <w:rPr>
+          <w:rFonts w:ascii="Times New Roman" w:hAnsi="Times New Roman" w:cs="Times New Roman"/>
+          <w:sz w:val="28"/>
+          <w:szCs w:val="28"/>
+        </w:rPr>
+        <w:t>forbids</w:t>
+      </w:r>
+      <w:r>
+        <w:rPr>
+          <w:rFonts w:ascii="Times New Roman" w:hAnsi="Times New Roman" w:cs="Times New Roman"/>
+          <w:sz w:val="28"/>
+          <w:szCs w:val="28"/>
+        </w:rPr>
+        <w:t xml:space="preserve"> it</w:t>
+      </w:r>
+      <w:r>
+        <w:rPr>
+          <w:rFonts w:ascii="Times New Roman" w:hAnsi="Times New Roman" w:cs="Times New Roman"/>
+          <w:sz w:val="28"/>
+          <w:szCs w:val="28"/>
+        </w:rPr>
+        <w:t xml:space="preserve">) via the constant expansion of the monetary base </w:t>
       </w:r>
       <w:r>
         <w:rPr>
@@ -363,7 +395,15 @@
           <w:sz w:val="28"/>
           <w:szCs w:val="28"/>
         </w:rPr>
-        <w:t>faced</w:t>
+        <w:t>face</w:t>
+      </w:r>
+      <w:r>
+        <w:rPr>
+          <w:rFonts w:ascii="Times New Roman" w:hAnsi="Times New Roman" w:cs="Times New Roman"/>
+          <w:sz w:val="28"/>
+          <w:szCs w:val="28"/>
+        </w:rPr>
+        <w:t>d</w:t>
       </w:r>
       <w:r>
         <w:rPr>
@@ -642,11 +682,15 @@
       <w:pPr>
         <w:pStyle w:val="af0"/>
         <w:jc w:val="center"/>
+        <w:rPr>
+          <w:color w:val="1F3864" w:themeColor="accent1" w:themeShade="80"/>
+        </w:rPr>
       </w:pPr>
       <w:r>
         <w:rPr>
           <w:rStyle w:val="StrongEmphasis"/>
           <w:rFonts w:ascii="Times New Roman" w:hAnsi="Times New Roman" w:cs="Times New Roman"/>
+          <w:color w:val="1F3864" w:themeColor="accent1" w:themeShade="80"/>
           <w:sz w:val="28"/>
           <w:szCs w:val="28"/>
         </w:rPr>
@@ -1230,6 +1274,14 @@
           <w:sz w:val="28"/>
           <w:szCs w:val="28"/>
         </w:rPr>
+        <w:t xml:space="preserve">the </w:t>
+      </w:r>
+      <w:r>
+        <w:rPr>
+          <w:rFonts w:ascii="Times New Roman" w:hAnsi="Times New Roman" w:cs="Times New Roman"/>
+          <w:sz w:val="28"/>
+          <w:szCs w:val="28"/>
+        </w:rPr>
         <w:t>UK</w:t>
       </w:r>
       <w:r>
@@ -1710,7 +1762,23 @@
           <w:sz w:val="28"/>
           <w:szCs w:val="28"/>
         </w:rPr>
-        <w:t>The impact of the real money supply contraction on the decline in GDP becomes non-linear. Its influence on GDP growth is also non-linear. But how exactly it works is a separate question.</w:t>
+        <w:t>The impact of the real money supply contraction on the decline in GDP becomes non-linear. Its</w:t>
+      </w:r>
+      <w:r>
+        <w:rPr>
+          <w:rFonts w:ascii="Times New Roman" w:hAnsi="Times New Roman" w:cs="Times New Roman"/>
+          <w:sz w:val="28"/>
+          <w:szCs w:val="28"/>
+        </w:rPr>
+        <w:t xml:space="preserve"> rise</w:t>
+      </w:r>
+      <w:r>
+        <w:rPr>
+          <w:rFonts w:ascii="Times New Roman" w:hAnsi="Times New Roman" w:cs="Times New Roman"/>
+          <w:sz w:val="28"/>
+          <w:szCs w:val="28"/>
+        </w:rPr>
+        <w:t xml:space="preserve"> influence on GDP growth is also non-linear. But how exactly it works is a separate question.</w:t>
       </w:r>
     </w:p>
     <w:p>
@@ -2582,7 +2650,6 @@
               </w:rPr>
               <w:t xml:space="preserve">Figure. 3. Inflation and construction works price base </w:t>
             </w:r>
-            <w:proofErr w:type="gramStart"/>
             <w:r>
               <w:rPr>
                 <w:rFonts w:ascii="Times New Roman" w:eastAsia="Arial Unicode MS" w:hAnsi="Times New Roman" w:cs="Times New Roman"/>
@@ -2591,9 +2658,8 @@
                 <w:szCs w:val="28"/>
                 <w:lang w:eastAsia="uk-UA"/>
               </w:rPr>
-              <w:t>indexes  (</w:t>
+              <w:t>indexes (</w:t>
             </w:r>
-            <w:proofErr w:type="gramEnd"/>
             <w:r>
               <w:rPr>
                 <w:rFonts w:ascii="Times New Roman" w:eastAsia="Arial Unicode MS" w:hAnsi="Times New Roman" w:cs="Times New Roman"/>
@@ -3200,16 +3266,7 @@
           <w:sz w:val="28"/>
           <w:szCs w:val="28"/>
         </w:rPr>
-        <w:t xml:space="preserve"> </w:t>
-      </w:r>
-      <w:r>
-        <w:rPr>
-          <w:rFonts w:ascii="Times New Roman" w:hAnsi="Times New Roman" w:cs="Times New Roman"/>
-          <w:color w:val="0E101A"/>
-          <w:sz w:val="28"/>
-          <w:szCs w:val="28"/>
-        </w:rPr>
-        <w:t>remains</w:t>
+        <w:t xml:space="preserve"> remains</w:t>
       </w:r>
       <w:r>
         <w:rPr>
@@ -6357,7 +6414,7 @@
           <w:sz w:val="28"/>
           <w:szCs w:val="28"/>
         </w:rPr>
-        <w:t>constituted</w:t>
+        <w:t>constitutes</w:t>
       </w:r>
       <w:r>
         <w:rPr>

</xml_diff>

<commit_message>
edited by an interpreter
</commit_message>
<xml_diff>
--- a/main_paper_engl.docx
+++ b/main_paper_engl.docx
@@ -875,7 +875,55 @@
           <w:szCs w:val="28"/>
         </w:rPr>
         <w:lastRenderedPageBreak/>
-        <w:t>called the "magic" quadrangle. It usually demonstrates the impossibility of achieving all four goals simultaneously (Fig. 1).</w:t>
+        <w:t xml:space="preserve">called the </w:t>
+      </w:r>
+      <w:r>
+        <w:rPr>
+          <w:rFonts w:ascii="Times New Roman" w:hAnsi="Times New Roman" w:cs="Times New Roman"/>
+          <w:sz w:val="28"/>
+          <w:szCs w:val="28"/>
+        </w:rPr>
+        <w:t>“</w:t>
+      </w:r>
+      <w:r>
+        <w:rPr>
+          <w:rFonts w:ascii="Times New Roman" w:hAnsi="Times New Roman" w:cs="Times New Roman"/>
+          <w:sz w:val="28"/>
+          <w:szCs w:val="28"/>
+        </w:rPr>
+        <w:t>m</w:t>
+      </w:r>
+      <w:r>
+        <w:rPr>
+          <w:rFonts w:ascii="Times New Roman" w:hAnsi="Times New Roman" w:cs="Times New Roman"/>
+          <w:sz w:val="28"/>
+          <w:szCs w:val="28"/>
+        </w:rPr>
+        <w:t xml:space="preserve">agic </w:t>
+      </w:r>
+      <w:r>
+        <w:rPr>
+          <w:rFonts w:ascii="Times New Roman" w:hAnsi="Times New Roman" w:cs="Times New Roman"/>
+          <w:sz w:val="28"/>
+          <w:szCs w:val="28"/>
+        </w:rPr>
+        <w:t>square</w:t>
+      </w:r>
+      <w:r>
+        <w:rPr>
+          <w:rFonts w:ascii="Times New Roman" w:hAnsi="Times New Roman" w:cs="Times New Roman"/>
+          <w:sz w:val="28"/>
+          <w:szCs w:val="28"/>
+        </w:rPr>
+        <w:t>”</w:t>
+      </w:r>
+      <w:r>
+        <w:rPr>
+          <w:rFonts w:ascii="Times New Roman" w:hAnsi="Times New Roman" w:cs="Times New Roman"/>
+          <w:sz w:val="28"/>
+          <w:szCs w:val="28"/>
+        </w:rPr>
+        <w:t>. It usually demonstrates the impossibility of achieving all four goals simultaneously (Fig. 1).</w:t>
       </w:r>
     </w:p>
     <w:p>
@@ -1147,7 +1195,47 @@
           <w:sz w:val="28"/>
           <w:szCs w:val="28"/>
         </w:rPr>
-        <w:t xml:space="preserve">Figure 1.  «Magical» quadrangle </w:t>
+        <w:t xml:space="preserve">Figure 1.  </w:t>
+      </w:r>
+      <w:r>
+        <w:rPr>
+          <w:rFonts w:ascii="Times New Roman" w:hAnsi="Times New Roman" w:cs="Times New Roman"/>
+          <w:sz w:val="28"/>
+          <w:szCs w:val="28"/>
+        </w:rPr>
+        <w:t>“</w:t>
+      </w:r>
+      <w:r>
+        <w:rPr>
+          <w:rFonts w:ascii="Times New Roman" w:hAnsi="Times New Roman" w:cs="Times New Roman"/>
+          <w:sz w:val="28"/>
+          <w:szCs w:val="28"/>
+        </w:rPr>
+        <w:t xml:space="preserve">Magic </w:t>
+      </w:r>
+      <w:r>
+        <w:rPr>
+          <w:rFonts w:ascii="Times New Roman" w:hAnsi="Times New Roman" w:cs="Times New Roman"/>
+          <w:sz w:val="28"/>
+          <w:szCs w:val="28"/>
+        </w:rPr>
+        <w:t>square</w:t>
+      </w:r>
+      <w:r>
+        <w:rPr>
+          <w:rFonts w:ascii="Times New Roman" w:hAnsi="Times New Roman" w:cs="Times New Roman"/>
+          <w:sz w:val="28"/>
+          <w:szCs w:val="28"/>
+        </w:rPr>
+        <w:t>”</w:t>
+      </w:r>
+      <w:r>
+        <w:rPr>
+          <w:rFonts w:ascii="Times New Roman" w:hAnsi="Times New Roman" w:cs="Times New Roman"/>
+          <w:sz w:val="28"/>
+          <w:szCs w:val="28"/>
+        </w:rPr>
+        <w:t xml:space="preserve"> </w:t>
       </w:r>
       <w:r>
         <w:rPr>

</xml_diff>